<commit_message>
refactor: update LGU bid requirement document
</commit_message>
<xml_diff>
--- a/public/files/LGU Bid Requirement Green Guardian Awards (The Circular Economy and Waste Management Excellence Award).docx
+++ b/public/files/LGU Bid Requirement Green Guardian Awards (The Circular Economy and Waste Management Excellence Award).docx
@@ -166,7 +166,7 @@
           <w:rFonts w:ascii="Tahoma" w:cs="Tahoma" w:eastAsia="Tahoma" w:hAnsi="Tahoma"/>
           <w:rtl w:val="0"/>
         </w:rPr>
-        <w:t xml:space="preserve">e.g. High waste diversion or recycling projects, Composting and recycling systems, Partnerships with private sector or MSMEs for waste upcycling, ProgramsPrograms reducing or eliminating single-use plastics, Community-managed Material Recovery Facilities (MRFs)</w:t>
+        <w:t xml:space="preserve">e.g. High waste diversion or recycling projects, Composting and recycling systems, Partnerships with private sector or MSMEs for waste upcycling, Programs reducing or eliminating single-use plastics, Community-managed Material Recovery Facilities (MRFs)</w:t>
       </w:r>
     </w:p>
     <w:p>
@@ -246,7 +246,7 @@
     <w:sdt>
       <w:sdtPr>
         <w:lock w:val="contentLocked"/>
-        <w:id w:val="2030816808"/>
+        <w:id w:val="-1450140866"/>
         <w:tag w:val="goog_rdk_0"/>
       </w:sdtPr>
       <w:sdtContent>
@@ -462,7 +462,7 @@
     <w:sdt>
       <w:sdtPr>
         <w:lock w:val="contentLocked"/>
-        <w:id w:val="-1813890984"/>
+        <w:id w:val="-1597490739"/>
         <w:tag w:val="goog_rdk_1"/>
       </w:sdtPr>
       <w:sdtContent>

</xml_diff>

<commit_message>
refactor: minor revisions (#19)
* feat: add trophy to hero section

* refactor: rearrange FAQ section

* refactor: update FAQ questions and answers

* refactor: update LGU authorization letter document

* refactor: update LGU bid requirement document

* refactor: enhance trophy animation in hero section

* refactor: update MSME classifications and note in video link field

* refactor: add inquiry contact on footer
</commit_message>
<xml_diff>
--- a/public/files/LGU Bid Requirement Green Guardian Awards (The Circular Economy and Waste Management Excellence Award).docx
+++ b/public/files/LGU Bid Requirement Green Guardian Awards (The Circular Economy and Waste Management Excellence Award).docx
@@ -166,7 +166,7 @@
           <w:rFonts w:ascii="Tahoma" w:cs="Tahoma" w:eastAsia="Tahoma" w:hAnsi="Tahoma"/>
           <w:rtl w:val="0"/>
         </w:rPr>
-        <w:t xml:space="preserve">e.g. High waste diversion or recycling projects, Composting and recycling systems, Partnerships with private sector or MSMEs for waste upcycling, ProgramsPrograms reducing or eliminating single-use plastics, Community-managed Material Recovery Facilities (MRFs)</w:t>
+        <w:t xml:space="preserve">e.g. High waste diversion or recycling projects, Composting and recycling systems, Partnerships with private sector or MSMEs for waste upcycling, Programs reducing or eliminating single-use plastics, Community-managed Material Recovery Facilities (MRFs)</w:t>
       </w:r>
     </w:p>
     <w:p>
@@ -246,7 +246,7 @@
     <w:sdt>
       <w:sdtPr>
         <w:lock w:val="contentLocked"/>
-        <w:id w:val="2030816808"/>
+        <w:id w:val="-1450140866"/>
         <w:tag w:val="goog_rdk_0"/>
       </w:sdtPr>
       <w:sdtContent>
@@ -462,7 +462,7 @@
     <w:sdt>
       <w:sdtPr>
         <w:lock w:val="contentLocked"/>
-        <w:id w:val="-1813890984"/>
+        <w:id w:val="-1597490739"/>
         <w:tag w:val="goog_rdk_1"/>
       </w:sdtPr>
       <w:sdtContent>

</xml_diff>